<commit_message>
fix (in phieu) : in phieu xu ly don
xoa ló

see #358
</commit_message>
<xml_diff>
--- a/src/main/resources/word/xulydon/kiennghiphananh/XLD_PHIEU_KHONG_THU_LY_GIAI_QUYET_KIEN_NGHI.docx
+++ b/src/main/resources/word/xulydon/kiennghiphananh/XLD_PHIEU_KHONG_THU_LY_GIAI_QUYET_KIEN_NGHI.docx
@@ -79,7 +79,7 @@
                       <wp:positionV relativeFrom="paragraph">
                         <wp:posOffset>169545</wp:posOffset>
                       </wp:positionV>
-                      <wp:extent cx="2052320" cy="20320"/>
+                      <wp:extent cx="2052955" cy="20955"/>
                       <wp:effectExtent l="0" t="0" r="0" b="0"/>
                       <wp:wrapNone/>
                       <wp:docPr id="1" name="Image2"/>
@@ -90,7 +90,7 @@
                             <wps:spPr>
                               <a:xfrm>
                                 <a:off x="0" y="0"/>
-                                <a:ext cx="2051640" cy="19800"/>
+                                <a:ext cx="2052360" cy="20160"/>
                               </a:xfrm>
                               <a:custGeom>
                                 <a:avLst/>
@@ -206,12 +206,12 @@
                     <wp:anchor behindDoc="0" distT="0" distB="0" distL="114300" distR="114300" simplePos="0" locked="0" layoutInCell="1" allowOverlap="1" relativeHeight="4">
                       <wp:simplePos x="0" y="0"/>
                       <wp:positionH relativeFrom="column">
-                        <wp:posOffset>687070</wp:posOffset>
+                        <wp:posOffset>685800</wp:posOffset>
                       </wp:positionH>
                       <wp:positionV relativeFrom="paragraph">
-                        <wp:posOffset>178435</wp:posOffset>
+                        <wp:posOffset>176530</wp:posOffset>
                       </wp:positionV>
-                      <wp:extent cx="2369185" cy="17145"/>
+                      <wp:extent cx="2369820" cy="17780"/>
                       <wp:effectExtent l="0" t="0" r="0" b="0"/>
                       <wp:wrapNone/>
                       <wp:docPr id="2" name="Image2"/>
@@ -222,7 +222,7 @@
                             <wps:spPr>
                               <a:xfrm flipV="1">
                                 <a:off x="0" y="0"/>
-                                <a:ext cx="2368440" cy="16560"/>
+                                <a:ext cx="2369160" cy="17280"/>
                               </a:xfrm>
                               <a:custGeom>
                                 <a:avLst/>
@@ -432,7 +432,7 @@
                 <wp:positionV relativeFrom="paragraph">
                   <wp:posOffset>-19050</wp:posOffset>
                 </wp:positionV>
-                <wp:extent cx="818515" cy="5715"/>
+                <wp:extent cx="819150" cy="6350"/>
                 <wp:effectExtent l="0" t="0" r="0" b="0"/>
                 <wp:wrapNone/>
                 <wp:docPr id="3" name="Image2"/>
@@ -443,7 +443,7 @@
                       <wps:spPr>
                         <a:xfrm>
                           <a:off x="0" y="0"/>
-                          <a:ext cx="817920" cy="5040"/>
+                          <a:ext cx="818640" cy="5760"/>
                         </a:xfrm>
                         <a:custGeom>
                           <a:avLst/>
@@ -517,27 +517,7 @@
           <w:vertAlign w:val="baseline"/>
         </w:rPr>
         <w:tab/>
-        <w:t xml:space="preserve">Ngày </w:t>
-      </w:r>
-      <w:r>
-        <w:rPr>
-          <w:rFonts w:eastAsia="Times New Roman" w:cs="Times New Roman"/>
-          <w:position w:val="0"/>
-          <w:sz w:val="24"/>
-          <w:sz w:val="24"/>
-          <w:vertAlign w:val="baseline"/>
-        </w:rPr>
-        <w:t xml:space="preserve">${ngayTiepNhan}, </w:t>
-      </w:r>
-      <w:r>
-        <w:rPr>
-          <w:rFonts w:eastAsia="Times New Roman" w:cs="Times New Roman"/>
-          <w:position w:val="0"/>
-          <w:sz w:val="24"/>
-          <w:sz w:val="24"/>
-          <w:vertAlign w:val="baseline"/>
-        </w:rPr>
-        <w:t>${coQuanTiepNhan} đã nhận được đơn kiến nghị của ${nguoiKienNghi}.</w:t>
+        <w:t>Ngày ${ngayTiepNhan}, ${coQuanTiepNhan} đã nhận được đơn kiến nghị của ${nguoiKienNghi}.</w:t>
       </w:r>
     </w:p>
     <w:p>
@@ -575,7 +555,7 @@
           <w:vertAlign w:val="baseline"/>
         </w:rPr>
         <w:tab/>
-        <w:t>Số CMND/Hộ chiếu, ngày cấp, nơi cấp: ${soCMNDHoChieu}, ${ngayCap}, ${noiCap}.</w:t>
+        <w:t>Số CMND/Hộ chiếu: ${soCMNDHoChieu}, ngày cấp: ${ngayCap}, nơi cấp: ${noiCap}.</w:t>
       </w:r>
     </w:p>
     <w:p>

</xml_diff>